<commit_message>
add some export headers and specifications
</commit_message>
<xml_diff>
--- a/test.docx
+++ b/test.docx
@@ -13,6 +13,10 @@
         <w:t>Temps</w:t>
         <w:br/>
         <w:br/>
+        <w:t>2021-01-30 16:58:16.563 : 3h - Project : project1</w:t>
+        <w:br/>
+        <w:t>2021-02-13 01:00:00.0 : 5h - Project : project1</w:t>
+        <w:br/>
       </w:r>
     </w:p>
   </w:body>

</xml_diff>